<commit_message>
updated schedule and flyer
updated cast page schedule plus the Word version and the flyer
</commit_message>
<xml_diff>
--- a/howTo26/H2$ Schedule for Cast revised-Final.docx
+++ b/howTo26/H2$ Schedule for Cast revised-Final.docx
@@ -26,6 +26,7 @@
         <w:tc>
           <w:tcPr>
             <w:tcW w:w="1435" w:type="dxa"/>
+            <w:shd w:val="clear" w:color="auto" w:fill="196B24" w:themeFill="accent3"/>
             <w:noWrap/>
             <w:vAlign w:val="center"/>
             <w:hideMark/>
@@ -36,6 +37,7 @@
               <w:rPr>
                 <w:b/>
                 <w:bCs/>
+                <w:color w:val="FFFFFF" w:themeColor="background1"/>
                 <w:sz w:val="18"/>
                 <w:szCs w:val="18"/>
               </w:rPr>
@@ -44,6 +46,7 @@
               <w:rPr>
                 <w:b/>
                 <w:bCs/>
+                <w:color w:val="FFFFFF" w:themeColor="background1"/>
                 <w:sz w:val="18"/>
                 <w:szCs w:val="18"/>
               </w:rPr>
@@ -56,6 +59,7 @@
               <w:rPr>
                 <w:b/>
                 <w:bCs/>
+                <w:color w:val="FFFFFF" w:themeColor="background1"/>
                 <w:sz w:val="18"/>
                 <w:szCs w:val="18"/>
               </w:rPr>
@@ -64,6 +68,7 @@
               <w:rPr>
                 <w:b/>
                 <w:bCs/>
+                <w:color w:val="FFFFFF" w:themeColor="background1"/>
                 <w:sz w:val="18"/>
                 <w:szCs w:val="18"/>
               </w:rPr>
@@ -74,6 +79,7 @@
         <w:tc>
           <w:tcPr>
             <w:tcW w:w="933" w:type="dxa"/>
+            <w:shd w:val="clear" w:color="auto" w:fill="196B24" w:themeFill="accent3"/>
             <w:noWrap/>
             <w:vAlign w:val="center"/>
             <w:hideMark/>
@@ -84,6 +90,7 @@
               <w:rPr>
                 <w:b/>
                 <w:bCs/>
+                <w:color w:val="FFFFFF" w:themeColor="background1"/>
                 <w:sz w:val="18"/>
                 <w:szCs w:val="18"/>
               </w:rPr>
@@ -92,6 +99,7 @@
               <w:rPr>
                 <w:b/>
                 <w:bCs/>
+                <w:color w:val="FFFFFF" w:themeColor="background1"/>
                 <w:sz w:val="18"/>
                 <w:szCs w:val="18"/>
               </w:rPr>
@@ -102,6 +110,7 @@
         <w:tc>
           <w:tcPr>
             <w:tcW w:w="2847" w:type="dxa"/>
+            <w:shd w:val="clear" w:color="auto" w:fill="196B24" w:themeFill="accent3"/>
             <w:noWrap/>
             <w:vAlign w:val="center"/>
             <w:hideMark/>
@@ -112,6 +121,7 @@
               <w:rPr>
                 <w:b/>
                 <w:bCs/>
+                <w:color w:val="FFFFFF" w:themeColor="background1"/>
                 <w:sz w:val="18"/>
                 <w:szCs w:val="18"/>
               </w:rPr>
@@ -120,6 +130,7 @@
               <w:rPr>
                 <w:b/>
                 <w:bCs/>
+                <w:color w:val="FFFFFF" w:themeColor="background1"/>
                 <w:sz w:val="18"/>
                 <w:szCs w:val="18"/>
               </w:rPr>
@@ -130,6 +141,7 @@
         <w:tc>
           <w:tcPr>
             <w:tcW w:w="900" w:type="dxa"/>
+            <w:shd w:val="clear" w:color="auto" w:fill="196B24" w:themeFill="accent3"/>
             <w:noWrap/>
             <w:vAlign w:val="center"/>
             <w:hideMark/>
@@ -140,6 +152,7 @@
               <w:rPr>
                 <w:b/>
                 <w:bCs/>
+                <w:color w:val="FFFFFF" w:themeColor="background1"/>
                 <w:sz w:val="18"/>
                 <w:szCs w:val="18"/>
               </w:rPr>
@@ -148,6 +161,7 @@
               <w:rPr>
                 <w:b/>
                 <w:bCs/>
+                <w:color w:val="FFFFFF" w:themeColor="background1"/>
                 <w:sz w:val="18"/>
                 <w:szCs w:val="18"/>
               </w:rPr>
@@ -158,6 +172,7 @@
         <w:tc>
           <w:tcPr>
             <w:tcW w:w="1980" w:type="dxa"/>
+            <w:shd w:val="clear" w:color="auto" w:fill="196B24" w:themeFill="accent3"/>
             <w:noWrap/>
             <w:vAlign w:val="center"/>
             <w:hideMark/>
@@ -168,6 +183,7 @@
               <w:rPr>
                 <w:b/>
                 <w:bCs/>
+                <w:color w:val="FFFFFF" w:themeColor="background1"/>
                 <w:sz w:val="18"/>
                 <w:szCs w:val="18"/>
               </w:rPr>
@@ -176,6 +192,7 @@
               <w:rPr>
                 <w:b/>
                 <w:bCs/>
+                <w:color w:val="FFFFFF" w:themeColor="background1"/>
                 <w:sz w:val="18"/>
                 <w:szCs w:val="18"/>
               </w:rPr>
@@ -186,6 +203,7 @@
         <w:tc>
           <w:tcPr>
             <w:tcW w:w="810" w:type="dxa"/>
+            <w:shd w:val="clear" w:color="auto" w:fill="196B24" w:themeFill="accent3"/>
             <w:noWrap/>
             <w:vAlign w:val="center"/>
             <w:hideMark/>
@@ -196,6 +214,7 @@
               <w:rPr>
                 <w:b/>
                 <w:bCs/>
+                <w:color w:val="FFFFFF" w:themeColor="background1"/>
                 <w:sz w:val="18"/>
                 <w:szCs w:val="18"/>
               </w:rPr>
@@ -204,6 +223,7 @@
               <w:rPr>
                 <w:b/>
                 <w:bCs/>
+                <w:color w:val="FFFFFF" w:themeColor="background1"/>
                 <w:sz w:val="18"/>
                 <w:szCs w:val="18"/>
               </w:rPr>
@@ -214,6 +234,7 @@
         <w:tc>
           <w:tcPr>
             <w:tcW w:w="1170" w:type="dxa"/>
+            <w:shd w:val="clear" w:color="auto" w:fill="196B24" w:themeFill="accent3"/>
             <w:noWrap/>
             <w:vAlign w:val="center"/>
             <w:hideMark/>
@@ -224,6 +245,7 @@
               <w:rPr>
                 <w:b/>
                 <w:bCs/>
+                <w:color w:val="FFFFFF" w:themeColor="background1"/>
                 <w:sz w:val="18"/>
                 <w:szCs w:val="18"/>
               </w:rPr>
@@ -232,6 +254,7 @@
               <w:rPr>
                 <w:b/>
                 <w:bCs/>
+                <w:color w:val="FFFFFF" w:themeColor="background1"/>
                 <w:sz w:val="18"/>
                 <w:szCs w:val="18"/>
               </w:rPr>
@@ -680,7 +703,14 @@
                 <w:sz w:val="20"/>
                 <w:szCs w:val="20"/>
               </w:rPr>
-              <w:t xml:space="preserve">ENSEMBLE MUSIC:  </w:t>
+              <w:t>Chorus</w:t>
+            </w:r>
+            <w:r>
+              <w:rPr>
+                <w:sz w:val="20"/>
+                <w:szCs w:val="20"/>
+              </w:rPr>
+              <w:t xml:space="preserve"> MUSIC:  </w:t>
             </w:r>
           </w:p>
           <w:p>
@@ -737,7 +767,7 @@
                 <w:sz w:val="20"/>
                 <w:szCs w:val="20"/>
               </w:rPr>
-              <w:t>Ensemble</w:t>
+              <w:t>Chorus</w:t>
             </w:r>
           </w:p>
         </w:tc>
@@ -949,6 +979,7 @@
         <w:tc>
           <w:tcPr>
             <w:tcW w:w="1435" w:type="dxa"/>
+            <w:shd w:val="clear" w:color="auto" w:fill="DAE9F7" w:themeFill="text2" w:themeFillTint="1A"/>
             <w:noWrap/>
             <w:hideMark/>
           </w:tcPr>
@@ -971,6 +1002,7 @@
         <w:tc>
           <w:tcPr>
             <w:tcW w:w="933" w:type="dxa"/>
+            <w:shd w:val="clear" w:color="auto" w:fill="DAE9F7" w:themeFill="text2" w:themeFillTint="1A"/>
             <w:noWrap/>
             <w:hideMark/>
           </w:tcPr>
@@ -986,6 +1018,7 @@
         <w:tc>
           <w:tcPr>
             <w:tcW w:w="2847" w:type="dxa"/>
+            <w:shd w:val="clear" w:color="auto" w:fill="DAE9F7" w:themeFill="text2" w:themeFillTint="1A"/>
             <w:noWrap/>
             <w:hideMark/>
           </w:tcPr>
@@ -1001,6 +1034,7 @@
         <w:tc>
           <w:tcPr>
             <w:tcW w:w="900" w:type="dxa"/>
+            <w:shd w:val="clear" w:color="auto" w:fill="DAE9F7" w:themeFill="text2" w:themeFillTint="1A"/>
             <w:noWrap/>
             <w:hideMark/>
           </w:tcPr>
@@ -1016,6 +1050,7 @@
         <w:tc>
           <w:tcPr>
             <w:tcW w:w="1980" w:type="dxa"/>
+            <w:shd w:val="clear" w:color="auto" w:fill="DAE9F7" w:themeFill="text2" w:themeFillTint="1A"/>
             <w:noWrap/>
             <w:hideMark/>
           </w:tcPr>
@@ -1031,6 +1066,7 @@
         <w:tc>
           <w:tcPr>
             <w:tcW w:w="810" w:type="dxa"/>
+            <w:shd w:val="clear" w:color="auto" w:fill="DAE9F7" w:themeFill="text2" w:themeFillTint="1A"/>
             <w:noWrap/>
             <w:hideMark/>
           </w:tcPr>
@@ -1047,6 +1083,7 @@
         <w:tc>
           <w:tcPr>
             <w:tcW w:w="1170" w:type="dxa"/>
+            <w:shd w:val="clear" w:color="auto" w:fill="DAE9F7" w:themeFill="text2" w:themeFillTint="1A"/>
             <w:noWrap/>
             <w:hideMark/>
           </w:tcPr>
@@ -1149,7 +1186,7 @@
                 <w:sz w:val="20"/>
                 <w:szCs w:val="20"/>
               </w:rPr>
-              <w:t>CAITY</w:t>
+              <w:t>Caity</w:t>
             </w:r>
           </w:p>
         </w:tc>
@@ -1171,7 +1208,7 @@
                 <w:sz w:val="20"/>
                 <w:szCs w:val="20"/>
               </w:rPr>
-              <w:t>Ensemble</w:t>
+              <w:t>Chorus, Smitty, Bud</w:t>
             </w:r>
           </w:p>
         </w:tc>
@@ -1514,17 +1551,69 @@
                 <w:sz w:val="20"/>
                 <w:szCs w:val="20"/>
               </w:rPr>
-              <w:t xml:space="preserve">CHOREO: clean "Coffee Break" and teach How to Succeed Intro </w:t>
-            </w:r>
-            <w:proofErr w:type="spellStart"/>
-            <w:r>
-              <w:rPr>
-                <w:sz w:val="20"/>
-                <w:szCs w:val="20"/>
-              </w:rPr>
-              <w:t>choreo</w:t>
-            </w:r>
-            <w:proofErr w:type="spellEnd"/>
+              <w:t xml:space="preserve">- </w:t>
+            </w:r>
+            <w:r>
+              <w:rPr>
+                <w:sz w:val="20"/>
+                <w:szCs w:val="20"/>
+              </w:rPr>
+              <w:t xml:space="preserve">clean </w:t>
+            </w:r>
+            <w:r>
+              <w:rPr>
+                <w:i/>
+                <w:iCs/>
+                <w:sz w:val="20"/>
+                <w:szCs w:val="20"/>
+              </w:rPr>
+              <w:t>Coffee Break</w:t>
+            </w:r>
+          </w:p>
+          <w:p>
+            <w:pPr>
+              <w:rPr>
+                <w:sz w:val="20"/>
+                <w:szCs w:val="20"/>
+              </w:rPr>
+            </w:pPr>
+            <w:r>
+              <w:rPr>
+                <w:sz w:val="20"/>
+                <w:szCs w:val="20"/>
+              </w:rPr>
+              <w:t xml:space="preserve">- </w:t>
+            </w:r>
+            <w:r>
+              <w:rPr>
+                <w:sz w:val="20"/>
+                <w:szCs w:val="20"/>
+              </w:rPr>
+              <w:t xml:space="preserve">teach </w:t>
+            </w:r>
+            <w:r>
+              <w:rPr>
+                <w:i/>
+                <w:iCs/>
+                <w:sz w:val="20"/>
+                <w:szCs w:val="20"/>
+              </w:rPr>
+              <w:t>How to Succeed</w:t>
+            </w:r>
+            <w:r>
+              <w:rPr>
+                <w:sz w:val="20"/>
+                <w:szCs w:val="20"/>
+              </w:rPr>
+              <w:t xml:space="preserve"> </w:t>
+            </w:r>
+            <w:r>
+              <w:rPr>
+                <w:sz w:val="20"/>
+                <w:szCs w:val="20"/>
+              </w:rPr>
+              <w:t>…</w:t>
+            </w:r>
           </w:p>
         </w:tc>
         <w:tc>
@@ -1545,7 +1634,30 @@
                 <w:sz w:val="20"/>
                 <w:szCs w:val="20"/>
               </w:rPr>
-              <w:t>CAITY</w:t>
+              <w:t>Caity</w:t>
+            </w:r>
+          </w:p>
+          <w:p>
+            <w:pPr>
+              <w:rPr>
+                <w:sz w:val="20"/>
+                <w:szCs w:val="20"/>
+              </w:rPr>
+            </w:pPr>
+          </w:p>
+          <w:p>
+            <w:pPr>
+              <w:rPr>
+                <w:sz w:val="20"/>
+                <w:szCs w:val="20"/>
+              </w:rPr>
+            </w:pPr>
+            <w:r>
+              <w:rPr>
+                <w:sz w:val="20"/>
+                <w:szCs w:val="20"/>
+              </w:rPr>
+              <w:t>Florrie</w:t>
             </w:r>
           </w:p>
         </w:tc>
@@ -1567,7 +1679,30 @@
                 <w:sz w:val="20"/>
                 <w:szCs w:val="20"/>
               </w:rPr>
-              <w:t>Ensemble</w:t>
+              <w:t>All</w:t>
+            </w:r>
+          </w:p>
+          <w:p>
+            <w:pPr>
+              <w:rPr>
+                <w:sz w:val="20"/>
+                <w:szCs w:val="20"/>
+              </w:rPr>
+            </w:pPr>
+          </w:p>
+          <w:p>
+            <w:pPr>
+              <w:rPr>
+                <w:sz w:val="20"/>
+                <w:szCs w:val="20"/>
+              </w:rPr>
+            </w:pPr>
+            <w:r>
+              <w:rPr>
+                <w:sz w:val="20"/>
+                <w:szCs w:val="20"/>
+              </w:rPr>
+              <w:t>Those not in Coffee Break</w:t>
             </w:r>
           </w:p>
         </w:tc>
@@ -1684,8 +1819,180 @@
                 <w:sz w:val="20"/>
                 <w:szCs w:val="20"/>
               </w:rPr>
-              <w:t>Blocking I.11-I.14 (completing Act I)</w:t>
-            </w:r>
+              <w:t>I.11-I.14 (completing Act I) </w:t>
+            </w:r>
+          </w:p>
+          <w:p>
+            <w:pPr>
+              <w:rPr>
+                <w:sz w:val="20"/>
+                <w:szCs w:val="20"/>
+              </w:rPr>
+            </w:pPr>
+          </w:p>
+          <w:p>
+            <w:pPr>
+              <w:rPr>
+                <w:sz w:val="20"/>
+                <w:szCs w:val="20"/>
+              </w:rPr>
+            </w:pPr>
+          </w:p>
+          <w:p>
+            <w:pPr>
+              <w:rPr>
+                <w:sz w:val="20"/>
+                <w:szCs w:val="20"/>
+              </w:rPr>
+            </w:pPr>
+          </w:p>
+          <w:p>
+            <w:pPr>
+              <w:ind w:left="220" w:hanging="220"/>
+              <w:rPr>
+                <w:sz w:val="20"/>
+                <w:szCs w:val="20"/>
+              </w:rPr>
+            </w:pPr>
+            <w:r>
+              <w:rPr>
+                <w:sz w:val="20"/>
+                <w:szCs w:val="20"/>
+              </w:rPr>
+              <w:t xml:space="preserve">- </w:t>
+            </w:r>
+            <w:r>
+              <w:rPr>
+                <w:sz w:val="20"/>
+                <w:szCs w:val="20"/>
+              </w:rPr>
+              <w:t>2:00 #15 </w:t>
+            </w:r>
+            <w:r>
+              <w:rPr>
+                <w:i/>
+                <w:iCs/>
+                <w:sz w:val="20"/>
+                <w:szCs w:val="20"/>
+              </w:rPr>
+              <w:t>Paris Original</w:t>
+            </w:r>
+            <w:r>
+              <w:rPr>
+                <w:sz w:val="20"/>
+                <w:szCs w:val="20"/>
+              </w:rPr>
+              <w:t> and #23 </w:t>
+            </w:r>
+            <w:r>
+              <w:rPr>
+                <w:i/>
+                <w:iCs/>
+                <w:sz w:val="20"/>
+                <w:szCs w:val="20"/>
+              </w:rPr>
+              <w:t>Cinderella, Darling</w:t>
+            </w:r>
+          </w:p>
+          <w:p>
+            <w:pPr>
+              <w:rPr>
+                <w:sz w:val="20"/>
+                <w:szCs w:val="20"/>
+              </w:rPr>
+            </w:pPr>
+            <w:r>
+              <w:rPr>
+                <w:sz w:val="20"/>
+                <w:szCs w:val="20"/>
+              </w:rPr>
+              <w:t xml:space="preserve">- </w:t>
+            </w:r>
+            <w:r>
+              <w:rPr>
+                <w:sz w:val="20"/>
+                <w:szCs w:val="20"/>
+              </w:rPr>
+              <w:t>3:00 - ALL</w:t>
+            </w:r>
+          </w:p>
+          <w:p>
+            <w:pPr>
+              <w:ind w:left="220" w:hanging="220"/>
+              <w:rPr>
+                <w:sz w:val="20"/>
+                <w:szCs w:val="20"/>
+              </w:rPr>
+            </w:pPr>
+            <w:r>
+              <w:rPr>
+                <w:sz w:val="20"/>
+                <w:szCs w:val="20"/>
+              </w:rPr>
+              <w:t xml:space="preserve">- </w:t>
+            </w:r>
+            <w:r>
+              <w:rPr>
+                <w:sz w:val="20"/>
+                <w:szCs w:val="20"/>
+              </w:rPr>
+              <w:t>? - 4:30 - Men working on #27 </w:t>
+            </w:r>
+            <w:r>
+              <w:rPr>
+                <w:i/>
+                <w:iCs/>
+                <w:sz w:val="20"/>
+                <w:szCs w:val="20"/>
+              </w:rPr>
+              <w:t>I Believe in You</w:t>
+            </w:r>
+            <w:r>
+              <w:rPr>
+                <w:sz w:val="20"/>
+                <w:szCs w:val="20"/>
+              </w:rPr>
+              <w:t> and #33 </w:t>
+            </w:r>
+            <w:r>
+              <w:rPr>
+                <w:i/>
+                <w:iCs/>
+                <w:sz w:val="20"/>
+                <w:szCs w:val="20"/>
+              </w:rPr>
+              <w:t>Brotherhood of Man</w:t>
+            </w:r>
+          </w:p>
+          <w:p>
+            <w:pPr>
+              <w:rPr>
+                <w:sz w:val="20"/>
+                <w:szCs w:val="20"/>
+              </w:rPr>
+            </w:pPr>
+            <w:r>
+              <w:rPr>
+                <w:sz w:val="20"/>
+                <w:szCs w:val="20"/>
+              </w:rPr>
+              <w:t xml:space="preserve">- </w:t>
+            </w:r>
+            <w:r>
+              <w:rPr>
+                <w:sz w:val="20"/>
+                <w:szCs w:val="20"/>
+              </w:rPr>
+              <w:t>4:30 - Finch, Bigley, Hedy</w:t>
+            </w:r>
+          </w:p>
+          <w:p>
+            <w:pPr>
+              <w:rPr>
+                <w:sz w:val="20"/>
+                <w:szCs w:val="20"/>
+              </w:rPr>
+            </w:pPr>
           </w:p>
         </w:tc>
         <w:tc>
@@ -1701,6 +2008,60 @@
                 <w:szCs w:val="20"/>
               </w:rPr>
             </w:pPr>
+            <w:r>
+              <w:rPr>
+                <w:sz w:val="20"/>
+                <w:szCs w:val="20"/>
+              </w:rPr>
+              <w:t>Chris</w:t>
+            </w:r>
+          </w:p>
+          <w:p>
+            <w:pPr>
+              <w:rPr>
+                <w:sz w:val="20"/>
+                <w:szCs w:val="20"/>
+              </w:rPr>
+            </w:pPr>
+          </w:p>
+          <w:p>
+            <w:pPr>
+              <w:rPr>
+                <w:sz w:val="20"/>
+                <w:szCs w:val="20"/>
+              </w:rPr>
+            </w:pPr>
+          </w:p>
+          <w:p>
+            <w:pPr>
+              <w:rPr>
+                <w:sz w:val="20"/>
+                <w:szCs w:val="20"/>
+              </w:rPr>
+            </w:pPr>
+          </w:p>
+          <w:p>
+            <w:pPr>
+              <w:rPr>
+                <w:sz w:val="20"/>
+                <w:szCs w:val="20"/>
+              </w:rPr>
+            </w:pPr>
+            <w:r>
+              <w:rPr>
+                <w:sz w:val="20"/>
+                <w:szCs w:val="20"/>
+              </w:rPr>
+              <w:t>Florrie</w:t>
+            </w:r>
+          </w:p>
+          <w:p>
+            <w:pPr>
+              <w:rPr>
+                <w:sz w:val="20"/>
+                <w:szCs w:val="20"/>
+              </w:rPr>
+            </w:pPr>
           </w:p>
         </w:tc>
         <w:tc>
@@ -1718,127 +2079,150 @@
             </w:pPr>
             <w:r>
               <w:rPr>
-                <w:sz w:val="18"/>
-                <w:szCs w:val="18"/>
-              </w:rPr>
-              <w:t>Ensemble</w:t>
-            </w:r>
-            <w:r>
-              <w:rPr>
-                <w:sz w:val="18"/>
-                <w:szCs w:val="18"/>
-              </w:rPr>
-              <w:t>:</w:t>
-            </w:r>
-          </w:p>
-          <w:p>
-            <w:pPr>
-              <w:rPr>
-                <w:sz w:val="18"/>
-                <w:szCs w:val="18"/>
-              </w:rPr>
-            </w:pPr>
-            <w:r>
-              <w:rPr>
-                <w:sz w:val="18"/>
-                <w:szCs w:val="18"/>
-              </w:rPr>
-              <w:t>2:00: L</w:t>
-            </w:r>
-            <w:r>
-              <w:rPr>
-                <w:sz w:val="18"/>
-                <w:szCs w:val="18"/>
-              </w:rPr>
-              <w:t>adies</w:t>
-            </w:r>
-            <w:r>
-              <w:rPr>
-                <w:sz w:val="18"/>
-                <w:szCs w:val="18"/>
-              </w:rPr>
-              <w:t xml:space="preserve"> #</w:t>
-            </w:r>
-            <w:r>
-              <w:rPr>
-                <w:sz w:val="18"/>
-                <w:szCs w:val="18"/>
-              </w:rPr>
-              <w:t>15 &amp; #23)</w:t>
-            </w:r>
-          </w:p>
-          <w:p>
-            <w:pPr>
-              <w:rPr>
-                <w:sz w:val="18"/>
-                <w:szCs w:val="18"/>
-              </w:rPr>
-            </w:pPr>
-            <w:r>
-              <w:rPr>
-                <w:sz w:val="18"/>
-                <w:szCs w:val="18"/>
-              </w:rPr>
-              <w:t>3:00 All</w:t>
-            </w:r>
-            <w:r>
-              <w:rPr>
-                <w:sz w:val="18"/>
-                <w:szCs w:val="18"/>
-              </w:rPr>
-              <w:t xml:space="preserve">; end with </w:t>
-            </w:r>
-            <w:r>
-              <w:rPr>
-                <w:sz w:val="18"/>
-                <w:szCs w:val="18"/>
-              </w:rPr>
-              <w:t>Men (</w:t>
-            </w:r>
-            <w:r>
-              <w:rPr>
-                <w:sz w:val="18"/>
-                <w:szCs w:val="18"/>
-              </w:rPr>
-              <w:t>#27 &amp; #</w:t>
-            </w:r>
-            <w:r>
-              <w:rPr>
-                <w:sz w:val="18"/>
-                <w:szCs w:val="18"/>
-              </w:rPr>
-              <w:t>33)</w:t>
-            </w:r>
-          </w:p>
-          <w:p>
-            <w:pPr>
-              <w:rPr>
-                <w:sz w:val="20"/>
-                <w:szCs w:val="20"/>
-              </w:rPr>
-            </w:pPr>
-            <w:r>
-              <w:rPr>
-                <w:sz w:val="18"/>
-                <w:szCs w:val="18"/>
-              </w:rPr>
-              <w:t xml:space="preserve">Bratt, Smitty, Rosemary, Finch, Bud, Hedy, </w:t>
-            </w:r>
-            <w:proofErr w:type="spellStart"/>
-            <w:r>
-              <w:rPr>
-                <w:sz w:val="18"/>
-                <w:szCs w:val="18"/>
-              </w:rPr>
-              <w:t>Biggley</w:t>
-            </w:r>
-            <w:proofErr w:type="spellEnd"/>
-            <w:r>
-              <w:rPr>
-                <w:sz w:val="18"/>
-                <w:szCs w:val="18"/>
-              </w:rPr>
-              <w:t>, Ovington</w:t>
+                <w:sz w:val="20"/>
+                <w:szCs w:val="20"/>
+              </w:rPr>
+              <w:t>Bratt, Smitty, Finch</w:t>
+            </w:r>
+            <w:r>
+              <w:rPr>
+                <w:sz w:val="20"/>
+                <w:szCs w:val="20"/>
+              </w:rPr>
+              <w:t xml:space="preserve"> </w:t>
+            </w:r>
+            <w:r>
+              <w:rPr>
+                <w:sz w:val="20"/>
+                <w:szCs w:val="20"/>
+              </w:rPr>
+              <w:t xml:space="preserve">Rosemary, </w:t>
+            </w:r>
+            <w:r>
+              <w:rPr>
+                <w:sz w:val="20"/>
+                <w:szCs w:val="20"/>
+              </w:rPr>
+              <w:t xml:space="preserve">Hedy, </w:t>
+            </w:r>
+            <w:r>
+              <w:rPr>
+                <w:sz w:val="20"/>
+                <w:szCs w:val="20"/>
+              </w:rPr>
+              <w:t>Bud, Biggley, Ovington</w:t>
+            </w:r>
+          </w:p>
+          <w:p>
+            <w:pPr>
+              <w:rPr>
+                <w:sz w:val="20"/>
+                <w:szCs w:val="20"/>
+              </w:rPr>
+            </w:pPr>
+            <w:r>
+              <w:rPr>
+                <w:sz w:val="18"/>
+                <w:szCs w:val="18"/>
+              </w:rPr>
+              <w:t xml:space="preserve">- </w:t>
+            </w:r>
+            <w:r>
+              <w:rPr>
+                <w:sz w:val="20"/>
+                <w:szCs w:val="20"/>
+              </w:rPr>
+              <w:t>All Ladies</w:t>
+            </w:r>
+          </w:p>
+          <w:p>
+            <w:pPr>
+              <w:rPr>
+                <w:sz w:val="20"/>
+                <w:szCs w:val="20"/>
+              </w:rPr>
+            </w:pPr>
+          </w:p>
+          <w:p>
+            <w:pPr>
+              <w:rPr>
+                <w:sz w:val="20"/>
+                <w:szCs w:val="20"/>
+              </w:rPr>
+            </w:pPr>
+            <w:r>
+              <w:rPr>
+                <w:sz w:val="18"/>
+                <w:szCs w:val="18"/>
+              </w:rPr>
+              <w:t>-</w:t>
+            </w:r>
+            <w:r>
+              <w:rPr>
+                <w:sz w:val="18"/>
+                <w:szCs w:val="18"/>
+              </w:rPr>
+              <w:t xml:space="preserve"> All</w:t>
+            </w:r>
+          </w:p>
+          <w:p>
+            <w:pPr>
+              <w:rPr>
+                <w:sz w:val="20"/>
+                <w:szCs w:val="20"/>
+              </w:rPr>
+            </w:pPr>
+            <w:r>
+              <w:rPr>
+                <w:sz w:val="18"/>
+                <w:szCs w:val="18"/>
+              </w:rPr>
+              <w:t xml:space="preserve">- </w:t>
+            </w:r>
+            <w:r>
+              <w:rPr>
+                <w:sz w:val="20"/>
+                <w:szCs w:val="20"/>
+              </w:rPr>
+              <w:t>All Men</w:t>
+            </w:r>
+          </w:p>
+          <w:p>
+            <w:pPr>
+              <w:rPr>
+                <w:sz w:val="20"/>
+                <w:szCs w:val="20"/>
+              </w:rPr>
+            </w:pPr>
+          </w:p>
+          <w:p>
+            <w:pPr>
+              <w:rPr>
+                <w:sz w:val="20"/>
+                <w:szCs w:val="20"/>
+              </w:rPr>
+            </w:pPr>
+          </w:p>
+          <w:p>
+            <w:pPr>
+              <w:rPr>
+                <w:sz w:val="20"/>
+                <w:szCs w:val="20"/>
+              </w:rPr>
+            </w:pPr>
+            <w:r>
+              <w:rPr>
+                <w:sz w:val="18"/>
+                <w:szCs w:val="18"/>
+              </w:rPr>
+              <w:t xml:space="preserve">- </w:t>
+            </w:r>
+            <w:r>
+              <w:rPr>
+                <w:sz w:val="20"/>
+                <w:szCs w:val="20"/>
+              </w:rPr>
+              <w:t>Finch, Bigley, Hedy</w:t>
             </w:r>
           </w:p>
         </w:tc>
@@ -1943,46 +2327,116 @@
           <w:p>
             <w:pPr>
               <w:rPr>
-                <w:sz w:val="18"/>
-                <w:szCs w:val="18"/>
-              </w:rPr>
-            </w:pPr>
-            <w:r>
-              <w:rPr>
-                <w:sz w:val="20"/>
-                <w:szCs w:val="20"/>
-              </w:rPr>
-              <w:t xml:space="preserve">ENSEMBLE MUSIC: </w:t>
-            </w:r>
-            <w:r>
-              <w:rPr>
-                <w:sz w:val="18"/>
-                <w:szCs w:val="18"/>
-              </w:rPr>
-              <w:t>some time for all-male numbers, some time for all-female numbers, perhaps some time in the middle overlapping for a review??</w:t>
-            </w:r>
-          </w:p>
-          <w:p>
-            <w:pPr>
-              <w:rPr>
-                <w:sz w:val="18"/>
-                <w:szCs w:val="18"/>
-              </w:rPr>
-            </w:pPr>
-          </w:p>
-          <w:p>
-            <w:pPr>
-              <w:rPr>
-                <w:sz w:val="20"/>
-                <w:szCs w:val="20"/>
-              </w:rPr>
-            </w:pPr>
-            <w:r>
-              <w:rPr>
-                <w:sz w:val="18"/>
-                <w:szCs w:val="18"/>
-              </w:rPr>
-              <w:t>Walk through Act I with principals</w:t>
+                <w:rFonts w:eastAsiaTheme="minorHAnsi"/>
+                <w:kern w:val="2"/>
+                <w:sz w:val="20"/>
+                <w:szCs w:val="20"/>
+                <w14:ligatures w14:val="standardContextual"/>
+              </w:rPr>
+            </w:pPr>
+            <w:r>
+              <w:rPr>
+                <w:sz w:val="20"/>
+                <w:szCs w:val="20"/>
+              </w:rPr>
+              <w:t xml:space="preserve">7:30 Audition </w:t>
+            </w:r>
+            <w:r>
+              <w:rPr>
+                <w:rFonts w:eastAsiaTheme="minorHAnsi"/>
+                <w:kern w:val="2"/>
+                <w:sz w:val="20"/>
+                <w:szCs w:val="20"/>
+                <w14:ligatures w14:val="standardContextual"/>
+              </w:rPr>
+              <w:t xml:space="preserve">Miss </w:t>
+            </w:r>
+            <w:proofErr w:type="spellStart"/>
+            <w:r>
+              <w:rPr>
+                <w:rFonts w:eastAsiaTheme="minorHAnsi"/>
+                <w:kern w:val="2"/>
+                <w:sz w:val="20"/>
+                <w:szCs w:val="20"/>
+                <w14:ligatures w14:val="standardContextual"/>
+              </w:rPr>
+              <w:t>Kromholtz</w:t>
+            </w:r>
+            <w:proofErr w:type="spellEnd"/>
+            <w:r>
+              <w:rPr>
+                <w:rFonts w:eastAsiaTheme="minorHAnsi"/>
+                <w:kern w:val="2"/>
+                <w:sz w:val="20"/>
+                <w:szCs w:val="20"/>
+                <w14:ligatures w14:val="standardContextual"/>
+              </w:rPr>
+              <w:t xml:space="preserve"> and other minor female roles</w:t>
+            </w:r>
+          </w:p>
+          <w:p>
+            <w:pPr>
+              <w:rPr>
+                <w:rFonts w:eastAsiaTheme="minorHAnsi"/>
+                <w:kern w:val="2"/>
+                <w:sz w:val="20"/>
+                <w:szCs w:val="20"/>
+                <w14:ligatures w14:val="standardContextual"/>
+              </w:rPr>
+            </w:pPr>
+          </w:p>
+          <w:p>
+            <w:pPr>
+              <w:rPr>
+                <w:rFonts w:asciiTheme="minorHAnsi" w:eastAsiaTheme="minorHAnsi" w:hAnsiTheme="minorHAnsi" w:cstheme="minorBidi"/>
+                <w:kern w:val="2"/>
+                <w:sz w:val="20"/>
+                <w:szCs w:val="20"/>
+                <w14:ligatures w14:val="standardContextual"/>
+              </w:rPr>
+            </w:pPr>
+            <w:r>
+              <w:rPr>
+                <w:rFonts w:eastAsiaTheme="minorHAnsi"/>
+                <w:kern w:val="2"/>
+                <w:sz w:val="20"/>
+                <w:szCs w:val="20"/>
+                <w14:ligatures w14:val="standardContextual"/>
+              </w:rPr>
+              <w:t>7:45 Music TBD</w:t>
+            </w:r>
+          </w:p>
+          <w:p>
+            <w:pPr>
+              <w:rPr>
+                <w:sz w:val="18"/>
+                <w:szCs w:val="18"/>
+              </w:rPr>
+            </w:pPr>
+          </w:p>
+          <w:p>
+            <w:pPr>
+              <w:rPr>
+                <w:sz w:val="20"/>
+                <w:szCs w:val="20"/>
+              </w:rPr>
+            </w:pPr>
+            <w:r>
+              <w:rPr>
+                <w:rFonts w:eastAsiaTheme="minorHAnsi"/>
+                <w:kern w:val="2"/>
+                <w:sz w:val="20"/>
+                <w:szCs w:val="20"/>
+                <w14:ligatures w14:val="standardContextual"/>
+              </w:rPr>
+              <w:t xml:space="preserve">7:45 </w:t>
+            </w:r>
+            <w:r>
+              <w:rPr>
+                <w:sz w:val="18"/>
+                <w:szCs w:val="18"/>
+              </w:rPr>
+              <w:t xml:space="preserve">Walk through Act I </w:t>
             </w:r>
           </w:p>
         </w:tc>
@@ -1999,6 +2453,60 @@
               </w:rPr>
             </w:pPr>
           </w:p>
+          <w:p>
+            <w:pPr>
+              <w:rPr>
+                <w:sz w:val="20"/>
+                <w:szCs w:val="20"/>
+              </w:rPr>
+            </w:pPr>
+          </w:p>
+          <w:p>
+            <w:pPr>
+              <w:rPr>
+                <w:sz w:val="20"/>
+                <w:szCs w:val="20"/>
+              </w:rPr>
+            </w:pPr>
+          </w:p>
+          <w:p>
+            <w:pPr>
+              <w:rPr>
+                <w:sz w:val="20"/>
+                <w:szCs w:val="20"/>
+              </w:rPr>
+            </w:pPr>
+            <w:r>
+              <w:rPr>
+                <w:sz w:val="20"/>
+                <w:szCs w:val="20"/>
+              </w:rPr>
+              <w:t>Florrie</w:t>
+            </w:r>
+          </w:p>
+          <w:p>
+            <w:pPr>
+              <w:rPr>
+                <w:sz w:val="20"/>
+                <w:szCs w:val="20"/>
+              </w:rPr>
+            </w:pPr>
+          </w:p>
+          <w:p>
+            <w:pPr>
+              <w:rPr>
+                <w:sz w:val="20"/>
+                <w:szCs w:val="20"/>
+              </w:rPr>
+            </w:pPr>
+            <w:r>
+              <w:rPr>
+                <w:sz w:val="20"/>
+                <w:szCs w:val="20"/>
+              </w:rPr>
+              <w:t>Chris</w:t>
+            </w:r>
+          </w:p>
         </w:tc>
         <w:tc>
           <w:tcPr>
@@ -2014,79 +2522,71 @@
             </w:pPr>
             <w:r>
               <w:rPr>
-                <w:sz w:val="18"/>
-                <w:szCs w:val="18"/>
-              </w:rPr>
-              <w:t>Ensemble</w:t>
-            </w:r>
-            <w:r>
-              <w:rPr>
-                <w:sz w:val="18"/>
-                <w:szCs w:val="18"/>
-              </w:rPr>
-              <w:t xml:space="preserve"> review</w:t>
-            </w:r>
-            <w:r>
-              <w:rPr>
-                <w:sz w:val="18"/>
-                <w:szCs w:val="18"/>
-              </w:rPr>
-              <w:t xml:space="preserve"> </w:t>
-            </w:r>
-          </w:p>
-          <w:p>
-            <w:pPr>
-              <w:rPr>
-                <w:sz w:val="18"/>
-                <w:szCs w:val="18"/>
-              </w:rPr>
-            </w:pPr>
-          </w:p>
-          <w:p>
-            <w:pPr>
-              <w:rPr>
-                <w:sz w:val="18"/>
-                <w:szCs w:val="18"/>
-              </w:rPr>
-            </w:pPr>
-          </w:p>
-          <w:p>
-            <w:pPr>
-              <w:rPr>
-                <w:sz w:val="18"/>
-                <w:szCs w:val="18"/>
-              </w:rPr>
-            </w:pPr>
-          </w:p>
-          <w:p>
-            <w:pPr>
-              <w:rPr>
-                <w:sz w:val="18"/>
-                <w:szCs w:val="18"/>
-              </w:rPr>
-            </w:pPr>
-          </w:p>
-          <w:p>
-            <w:pPr>
-              <w:rPr>
-                <w:sz w:val="18"/>
-                <w:szCs w:val="18"/>
-              </w:rPr>
-            </w:pPr>
-          </w:p>
-          <w:p>
-            <w:pPr>
-              <w:rPr>
-                <w:sz w:val="18"/>
-                <w:szCs w:val="18"/>
-              </w:rPr>
-            </w:pPr>
-            <w:r>
-              <w:rPr>
-                <w:sz w:val="18"/>
-                <w:szCs w:val="18"/>
-              </w:rPr>
-              <w:t>The principals who have already been called for blocking rehearsals</w:t>
+                <w:sz w:val="20"/>
+                <w:szCs w:val="20"/>
+              </w:rPr>
+              <w:t>Open to all Women</w:t>
+            </w:r>
+          </w:p>
+          <w:p>
+            <w:pPr>
+              <w:rPr>
+                <w:sz w:val="18"/>
+                <w:szCs w:val="18"/>
+              </w:rPr>
+            </w:pPr>
+          </w:p>
+          <w:p>
+            <w:pPr>
+              <w:rPr>
+                <w:sz w:val="18"/>
+                <w:szCs w:val="18"/>
+              </w:rPr>
+            </w:pPr>
+          </w:p>
+          <w:p>
+            <w:pPr>
+              <w:rPr>
+                <w:sz w:val="18"/>
+                <w:szCs w:val="18"/>
+              </w:rPr>
+            </w:pPr>
+            <w:r>
+              <w:rPr>
+                <w:sz w:val="18"/>
+                <w:szCs w:val="18"/>
+              </w:rPr>
+              <w:t>ALL</w:t>
+            </w:r>
+          </w:p>
+          <w:p>
+            <w:pPr>
+              <w:rPr>
+                <w:sz w:val="18"/>
+                <w:szCs w:val="18"/>
+              </w:rPr>
+            </w:pPr>
+          </w:p>
+          <w:p>
+            <w:pPr>
+              <w:rPr>
+                <w:sz w:val="18"/>
+                <w:szCs w:val="18"/>
+              </w:rPr>
+            </w:pPr>
+            <w:r>
+              <w:rPr>
+                <w:sz w:val="18"/>
+                <w:szCs w:val="18"/>
+              </w:rPr>
+              <w:t>P</w:t>
+            </w:r>
+            <w:r>
+              <w:rPr>
+                <w:sz w:val="18"/>
+                <w:szCs w:val="18"/>
+              </w:rPr>
+              <w:t>rincipals who have already been called for blocking rehearsals</w:t>
             </w:r>
           </w:p>
         </w:tc>
@@ -2201,14 +2701,65 @@
                 <w:sz w:val="20"/>
                 <w:szCs w:val="20"/>
               </w:rPr>
-              <w:t xml:space="preserve">CHOREO: </w:t>
-            </w:r>
-            <w:r>
-              <w:rPr>
-                <w:sz w:val="18"/>
-                <w:szCs w:val="18"/>
-              </w:rPr>
-              <w:t>"Company Way" and "Company Way (rep)"</w:t>
+              <w:t xml:space="preserve">7:30 </w:t>
+            </w:r>
+            <w:r>
+              <w:rPr>
+                <w:i/>
+                <w:iCs/>
+                <w:sz w:val="18"/>
+                <w:szCs w:val="18"/>
+              </w:rPr>
+              <w:t>Company Way</w:t>
+            </w:r>
+            <w:r>
+              <w:rPr>
+                <w:sz w:val="18"/>
+                <w:szCs w:val="18"/>
+              </w:rPr>
+              <w:t xml:space="preserve"> </w:t>
+            </w:r>
+          </w:p>
+          <w:p>
+            <w:pPr>
+              <w:rPr>
+                <w:sz w:val="18"/>
+                <w:szCs w:val="18"/>
+              </w:rPr>
+            </w:pPr>
+            <w:r>
+              <w:rPr>
+                <w:sz w:val="18"/>
+                <w:szCs w:val="18"/>
+              </w:rPr>
+              <w:t xml:space="preserve">7:45 </w:t>
+            </w:r>
+            <w:r>
+              <w:rPr>
+                <w:i/>
+                <w:iCs/>
+                <w:sz w:val="18"/>
+                <w:szCs w:val="18"/>
+              </w:rPr>
+              <w:t>Company Way (rep</w:t>
+            </w:r>
+            <w:r>
+              <w:rPr>
+                <w:i/>
+                <w:iCs/>
+                <w:sz w:val="18"/>
+                <w:szCs w:val="18"/>
+              </w:rPr>
+              <w:t>rise</w:t>
+            </w:r>
+            <w:r>
+              <w:rPr>
+                <w:i/>
+                <w:iCs/>
+                <w:sz w:val="18"/>
+                <w:szCs w:val="18"/>
+              </w:rPr>
+              <w:t>)</w:t>
             </w:r>
           </w:p>
           <w:p>
@@ -2253,7 +2804,30 @@
                 <w:sz w:val="20"/>
                 <w:szCs w:val="20"/>
               </w:rPr>
-              <w:t>CAITY</w:t>
+              <w:t>Caity</w:t>
+            </w:r>
+          </w:p>
+          <w:p>
+            <w:pPr>
+              <w:rPr>
+                <w:sz w:val="20"/>
+                <w:szCs w:val="20"/>
+              </w:rPr>
+            </w:pPr>
+          </w:p>
+          <w:p>
+            <w:pPr>
+              <w:rPr>
+                <w:sz w:val="20"/>
+                <w:szCs w:val="20"/>
+              </w:rPr>
+            </w:pPr>
+            <w:r>
+              <w:rPr>
+                <w:sz w:val="20"/>
+                <w:szCs w:val="20"/>
+              </w:rPr>
+              <w:t>Florrie</w:t>
             </w:r>
           </w:p>
         </w:tc>
@@ -2266,47 +2840,62 @@
           <w:p>
             <w:pPr>
               <w:rPr>
-                <w:sz w:val="18"/>
-                <w:szCs w:val="18"/>
-              </w:rPr>
-            </w:pPr>
-            <w:r>
-              <w:rPr>
-                <w:sz w:val="18"/>
-                <w:szCs w:val="18"/>
-              </w:rPr>
-              <w:t>Ensemble,</w:t>
-            </w:r>
-          </w:p>
-          <w:p>
-            <w:pPr>
-              <w:rPr>
-                <w:sz w:val="18"/>
-                <w:szCs w:val="18"/>
-              </w:rPr>
-            </w:pPr>
-            <w:r>
-              <w:rPr>
-                <w:sz w:val="18"/>
-                <w:szCs w:val="18"/>
+                <w:sz w:val="20"/>
+                <w:szCs w:val="20"/>
+              </w:rPr>
+            </w:pPr>
+            <w:r>
+              <w:rPr>
+                <w:sz w:val="20"/>
+                <w:szCs w:val="20"/>
               </w:rPr>
               <w:t xml:space="preserve">Finch, </w:t>
             </w:r>
             <w:proofErr w:type="spellStart"/>
             <w:r>
               <w:rPr>
-                <w:sz w:val="18"/>
-                <w:szCs w:val="18"/>
+                <w:sz w:val="20"/>
+                <w:szCs w:val="20"/>
               </w:rPr>
               <w:t>Twimble</w:t>
             </w:r>
             <w:proofErr w:type="spellEnd"/>
             <w:r>
               <w:rPr>
-                <w:sz w:val="18"/>
-                <w:szCs w:val="18"/>
-              </w:rPr>
-              <w:t>, a few guys to be named</w:t>
+                <w:sz w:val="20"/>
+                <w:szCs w:val="20"/>
+              </w:rPr>
+              <w:t>,</w:t>
+            </w:r>
+          </w:p>
+          <w:p>
+            <w:pPr>
+              <w:rPr>
+                <w:sz w:val="20"/>
+                <w:szCs w:val="20"/>
+              </w:rPr>
+            </w:pPr>
+            <w:r>
+              <w:rPr>
+                <w:sz w:val="20"/>
+                <w:szCs w:val="20"/>
+              </w:rPr>
+              <w:t>All</w:t>
+            </w:r>
+          </w:p>
+          <w:p>
+            <w:pPr>
+              <w:rPr>
+                <w:sz w:val="20"/>
+                <w:szCs w:val="20"/>
+              </w:rPr>
+            </w:pPr>
+            <w:r>
+              <w:rPr>
+                <w:sz w:val="20"/>
+                <w:szCs w:val="20"/>
+              </w:rPr>
+              <w:t>Chorus</w:t>
             </w:r>
           </w:p>
           <w:p>
@@ -2422,24 +3011,78 @@
           <w:p>
             <w:pPr>
               <w:rPr>
-                <w:sz w:val="20"/>
-                <w:szCs w:val="20"/>
-              </w:rPr>
-            </w:pPr>
-            <w:r>
-              <w:rPr>
-                <w:sz w:val="20"/>
-                <w:szCs w:val="20"/>
-              </w:rPr>
-              <w:t xml:space="preserve">CHOREO: </w:t>
-            </w:r>
-            <w:r>
-              <w:rPr>
-                <w:sz w:val="18"/>
-                <w:szCs w:val="18"/>
-              </w:rPr>
-              <w:t>"A Secretary is Not a Toy" and review (Caity's discretion)</w:t>
-            </w:r>
+                <w:sz w:val="18"/>
+                <w:szCs w:val="18"/>
+              </w:rPr>
+            </w:pPr>
+            <w:r>
+              <w:rPr>
+                <w:sz w:val="18"/>
+                <w:szCs w:val="18"/>
+              </w:rPr>
+              <w:t xml:space="preserve">- </w:t>
+            </w:r>
+            <w:r>
+              <w:rPr>
+                <w:i/>
+                <w:iCs/>
+                <w:sz w:val="18"/>
+                <w:szCs w:val="18"/>
+              </w:rPr>
+              <w:t>A Secretary is Not a Toy</w:t>
+            </w:r>
+            <w:r>
+              <w:rPr>
+                <w:sz w:val="18"/>
+                <w:szCs w:val="18"/>
+              </w:rPr>
+              <w:t xml:space="preserve">" </w:t>
+            </w:r>
+          </w:p>
+          <w:p>
+            <w:pPr>
+              <w:rPr>
+                <w:sz w:val="18"/>
+                <w:szCs w:val="18"/>
+              </w:rPr>
+            </w:pPr>
+            <w:r>
+              <w:rPr>
+                <w:sz w:val="18"/>
+                <w:szCs w:val="18"/>
+              </w:rPr>
+              <w:t>and review (Caity's discretion)</w:t>
+            </w:r>
+          </w:p>
+          <w:p>
+            <w:pPr>
+              <w:rPr>
+                <w:sz w:val="18"/>
+                <w:szCs w:val="18"/>
+              </w:rPr>
+            </w:pPr>
+            <w:r>
+              <w:rPr>
+                <w:sz w:val="18"/>
+                <w:szCs w:val="18"/>
+              </w:rPr>
+              <w:t>-</w:t>
+            </w:r>
+            <w:r>
+              <w:rPr>
+                <w:sz w:val="18"/>
+                <w:szCs w:val="18"/>
+              </w:rPr>
+              <w:t xml:space="preserve"> music review</w:t>
+            </w:r>
+          </w:p>
+          <w:p>
+            <w:pPr>
+              <w:rPr>
+                <w:sz w:val="20"/>
+                <w:szCs w:val="20"/>
+              </w:rPr>
+            </w:pPr>
           </w:p>
         </w:tc>
         <w:tc>
@@ -2460,7 +3103,7 @@
                 <w:sz w:val="20"/>
                 <w:szCs w:val="20"/>
               </w:rPr>
-              <w:t>CAITY</w:t>
+              <w:t>Caity</w:t>
             </w:r>
           </w:p>
         </w:tc>
@@ -2482,8 +3125,62 @@
                 <w:sz w:val="20"/>
                 <w:szCs w:val="20"/>
               </w:rPr>
-              <w:t>Ensemble</w:t>
-            </w:r>
+              <w:t>ALL</w:t>
+            </w:r>
+          </w:p>
+          <w:p>
+            <w:pPr>
+              <w:rPr>
+                <w:sz w:val="20"/>
+                <w:szCs w:val="20"/>
+              </w:rPr>
+            </w:pPr>
+          </w:p>
+          <w:p>
+            <w:pPr>
+              <w:rPr>
+                <w:sz w:val="20"/>
+                <w:szCs w:val="20"/>
+              </w:rPr>
+            </w:pPr>
+            <w:r>
+              <w:rPr>
+                <w:sz w:val="18"/>
+                <w:szCs w:val="18"/>
+              </w:rPr>
+              <w:t xml:space="preserve">- </w:t>
+            </w:r>
+            <w:r>
+              <w:rPr>
+                <w:sz w:val="18"/>
+                <w:szCs w:val="18"/>
+              </w:rPr>
+              <w:t>t</w:t>
+            </w:r>
+            <w:r>
+              <w:rPr>
+                <w:sz w:val="20"/>
+                <w:szCs w:val="20"/>
+              </w:rPr>
+              <w:t>hose not in </w:t>
+            </w:r>
+            <w:r>
+              <w:rPr>
+                <w:i/>
+                <w:iCs/>
+                <w:sz w:val="20"/>
+                <w:szCs w:val="20"/>
+              </w:rPr>
+              <w:t>A Secretary is Not a Toy</w:t>
+            </w:r>
+          </w:p>
+          <w:p>
+            <w:pPr>
+              <w:rPr>
+                <w:sz w:val="20"/>
+                <w:szCs w:val="20"/>
+              </w:rPr>
+            </w:pPr>
           </w:p>
         </w:tc>
         <w:tc>
@@ -2713,7 +3410,7 @@
                 <w:szCs w:val="20"/>
               </w:rPr>
               <w:lastRenderedPageBreak/>
-              <w:t>Wed. 2/18 (Ash Wednesday)</w:t>
+              <w:t xml:space="preserve">Wed. 2/18 </w:t>
             </w:r>
           </w:p>
         </w:tc>
@@ -2754,17 +3451,19 @@
             </w:pPr>
             <w:r>
               <w:rPr>
-                <w:sz w:val="20"/>
-                <w:szCs w:val="20"/>
-              </w:rPr>
-              <w:t xml:space="preserve">CHOREO: </w:t>
-            </w:r>
-            <w:r>
-              <w:rPr>
-                <w:sz w:val="18"/>
-                <w:szCs w:val="18"/>
-              </w:rPr>
-              <w:t>"Paris Original" and review (Caity's discretion)</w:t>
+                <w:i/>
+                <w:iCs/>
+                <w:sz w:val="18"/>
+                <w:szCs w:val="18"/>
+              </w:rPr>
+              <w:t>Paris Original</w:t>
+            </w:r>
+            <w:r>
+              <w:rPr>
+                <w:sz w:val="18"/>
+                <w:szCs w:val="18"/>
+              </w:rPr>
+              <w:t xml:space="preserve"> and review (Caity's discretion)</w:t>
             </w:r>
           </w:p>
           <w:p>
@@ -2809,7 +3508,21 @@
                 <w:sz w:val="20"/>
                 <w:szCs w:val="20"/>
               </w:rPr>
-              <w:t>CAITY [No Florrie]</w:t>
+              <w:t>Caity</w:t>
+            </w:r>
+            <w:r>
+              <w:rPr>
+                <w:sz w:val="20"/>
+                <w:szCs w:val="20"/>
+              </w:rPr>
+              <w:t xml:space="preserve"> </w:t>
+            </w:r>
+            <w:r>
+              <w:rPr>
+                <w:sz w:val="20"/>
+                <w:szCs w:val="20"/>
+              </w:rPr>
+              <w:t>[No Florrie]</w:t>
             </w:r>
           </w:p>
         </w:tc>
@@ -3103,7 +3816,7 @@
                 <w:sz w:val="18"/>
                 <w:szCs w:val="18"/>
               </w:rPr>
-              <w:t>7:30:00-10</w:t>
+              <w:t>7:30-10</w:t>
             </w:r>
           </w:p>
         </w:tc>
@@ -3129,8 +3842,8 @@
             </w:r>
             <w:r>
               <w:rPr>
-                <w:sz w:val="18"/>
-                <w:szCs w:val="18"/>
+                <w:sz w:val="20"/>
+                <w:szCs w:val="20"/>
               </w:rPr>
               <w:t>(and plug in minor characters into blocking)</w:t>
             </w:r>
@@ -3277,16 +3990,20 @@
           <w:p>
             <w:pPr>
               <w:rPr>
-                <w:sz w:val="20"/>
-                <w:szCs w:val="20"/>
-              </w:rPr>
-            </w:pPr>
-            <w:r>
-              <w:rPr>
-                <w:sz w:val="20"/>
-                <w:szCs w:val="20"/>
-              </w:rPr>
-              <w:t>CHOREO: "Brotherhood of Man"</w:t>
+                <w:i/>
+                <w:iCs/>
+                <w:sz w:val="20"/>
+                <w:szCs w:val="20"/>
+              </w:rPr>
+            </w:pPr>
+            <w:r>
+              <w:rPr>
+                <w:i/>
+                <w:iCs/>
+                <w:sz w:val="20"/>
+                <w:szCs w:val="20"/>
+              </w:rPr>
+              <w:t>Brotherhood of Man</w:t>
             </w:r>
           </w:p>
         </w:tc>
@@ -3308,7 +4025,7 @@
                 <w:sz w:val="20"/>
                 <w:szCs w:val="20"/>
               </w:rPr>
-              <w:t>CAITY</w:t>
+              <w:t>Caity</w:t>
             </w:r>
           </w:p>
         </w:tc>
@@ -3330,7 +4047,7 @@
                 <w:sz w:val="20"/>
                 <w:szCs w:val="20"/>
               </w:rPr>
-              <w:t>All men, hopefully</w:t>
+              <w:t>ALL Men</w:t>
             </w:r>
           </w:p>
         </w:tc>
@@ -3388,6 +4105,7 @@
         <w:tc>
           <w:tcPr>
             <w:tcW w:w="1435" w:type="dxa"/>
+            <w:shd w:val="clear" w:color="auto" w:fill="DAE9F7" w:themeFill="text2" w:themeFillTint="1A"/>
             <w:noWrap/>
             <w:hideMark/>
           </w:tcPr>
@@ -3410,6 +4128,7 @@
         <w:tc>
           <w:tcPr>
             <w:tcW w:w="933" w:type="dxa"/>
+            <w:shd w:val="clear" w:color="auto" w:fill="DAE9F7" w:themeFill="text2" w:themeFillTint="1A"/>
             <w:noWrap/>
             <w:hideMark/>
           </w:tcPr>
@@ -3425,6 +4144,7 @@
         <w:tc>
           <w:tcPr>
             <w:tcW w:w="2847" w:type="dxa"/>
+            <w:shd w:val="clear" w:color="auto" w:fill="DAE9F7" w:themeFill="text2" w:themeFillTint="1A"/>
             <w:noWrap/>
             <w:hideMark/>
           </w:tcPr>
@@ -3440,6 +4160,7 @@
         <w:tc>
           <w:tcPr>
             <w:tcW w:w="900" w:type="dxa"/>
+            <w:shd w:val="clear" w:color="auto" w:fill="DAE9F7" w:themeFill="text2" w:themeFillTint="1A"/>
             <w:noWrap/>
             <w:hideMark/>
           </w:tcPr>
@@ -3455,6 +4176,7 @@
         <w:tc>
           <w:tcPr>
             <w:tcW w:w="1980" w:type="dxa"/>
+            <w:shd w:val="clear" w:color="auto" w:fill="DAE9F7" w:themeFill="text2" w:themeFillTint="1A"/>
             <w:noWrap/>
             <w:hideMark/>
           </w:tcPr>
@@ -3470,6 +4192,7 @@
         <w:tc>
           <w:tcPr>
             <w:tcW w:w="810" w:type="dxa"/>
+            <w:shd w:val="clear" w:color="auto" w:fill="DAE9F7" w:themeFill="text2" w:themeFillTint="1A"/>
             <w:noWrap/>
             <w:hideMark/>
           </w:tcPr>
@@ -3486,6 +4209,7 @@
         <w:tc>
           <w:tcPr>
             <w:tcW w:w="1170" w:type="dxa"/>
+            <w:shd w:val="clear" w:color="auto" w:fill="DAE9F7" w:themeFill="text2" w:themeFillTint="1A"/>
             <w:noWrap/>
             <w:hideMark/>
           </w:tcPr>
@@ -3619,7 +4343,7 @@
                 <w:sz w:val="20"/>
                 <w:szCs w:val="20"/>
               </w:rPr>
-              <w:t>CAITY</w:t>
+              <w:t>Caity</w:t>
             </w:r>
           </w:p>
         </w:tc>
@@ -3806,6 +4530,29 @@
                 <w:sz w:val="20"/>
                 <w:szCs w:val="20"/>
               </w:rPr>
+              <w:t>Review</w:t>
+            </w:r>
+          </w:p>
+          <w:p>
+            <w:pPr>
+              <w:rPr>
+                <w:sz w:val="20"/>
+                <w:szCs w:val="20"/>
+              </w:rPr>
+            </w:pPr>
+          </w:p>
+          <w:p>
+            <w:pPr>
+              <w:rPr>
+                <w:sz w:val="20"/>
+                <w:szCs w:val="20"/>
+              </w:rPr>
+            </w:pPr>
+            <w:r>
+              <w:rPr>
+                <w:sz w:val="20"/>
+                <w:szCs w:val="20"/>
+              </w:rPr>
               <w:t>Block II.2-II.4</w:t>
             </w:r>
           </w:p>
@@ -3823,6 +4570,36 @@
                 <w:szCs w:val="20"/>
               </w:rPr>
             </w:pPr>
+            <w:r>
+              <w:rPr>
+                <w:sz w:val="20"/>
+                <w:szCs w:val="20"/>
+              </w:rPr>
+              <w:t>Florrie</w:t>
+            </w:r>
+          </w:p>
+          <w:p>
+            <w:pPr>
+              <w:rPr>
+                <w:sz w:val="20"/>
+                <w:szCs w:val="20"/>
+              </w:rPr>
+            </w:pPr>
+          </w:p>
+          <w:p>
+            <w:pPr>
+              <w:rPr>
+                <w:sz w:val="20"/>
+                <w:szCs w:val="20"/>
+              </w:rPr>
+            </w:pPr>
+            <w:r>
+              <w:rPr>
+                <w:sz w:val="20"/>
+                <w:szCs w:val="20"/>
+              </w:rPr>
+              <w:t>Chris</w:t>
+            </w:r>
           </w:p>
         </w:tc>
         <w:tc>
@@ -3843,7 +4620,7 @@
                 <w:sz w:val="18"/>
                 <w:szCs w:val="18"/>
               </w:rPr>
-              <w:t xml:space="preserve">Ensemble review </w:t>
+              <w:t>Chorus</w:t>
             </w:r>
           </w:p>
           <w:p>
@@ -3990,19 +4767,16 @@
           <w:p>
             <w:pPr>
               <w:rPr>
-                <w:sz w:val="18"/>
-                <w:szCs w:val="18"/>
-              </w:rPr>
-            </w:pPr>
-            <w:r>
-              <w:rPr>
-                <w:sz w:val="20"/>
-                <w:szCs w:val="20"/>
-              </w:rPr>
-              <w:t xml:space="preserve">CHOREO: </w:t>
-            </w:r>
-            <w:r>
-              <w:rPr>
+                <w:i/>
+                <w:iCs/>
+                <w:sz w:val="18"/>
+                <w:szCs w:val="18"/>
+              </w:rPr>
+            </w:pPr>
+            <w:r>
+              <w:rPr>
+                <w:i/>
+                <w:iCs/>
                 <w:sz w:val="18"/>
                 <w:szCs w:val="18"/>
               </w:rPr>
@@ -4051,7 +4825,30 @@
                 <w:sz w:val="20"/>
                 <w:szCs w:val="20"/>
               </w:rPr>
-              <w:t>CAITY</w:t>
+              <w:t>Caity</w:t>
+            </w:r>
+          </w:p>
+          <w:p>
+            <w:pPr>
+              <w:rPr>
+                <w:sz w:val="20"/>
+                <w:szCs w:val="20"/>
+              </w:rPr>
+            </w:pPr>
+          </w:p>
+          <w:p>
+            <w:pPr>
+              <w:rPr>
+                <w:sz w:val="20"/>
+                <w:szCs w:val="20"/>
+              </w:rPr>
+            </w:pPr>
+            <w:r>
+              <w:rPr>
+                <w:sz w:val="20"/>
+                <w:szCs w:val="20"/>
+              </w:rPr>
+              <w:t>Chris</w:t>
             </w:r>
           </w:p>
         </w:tc>
@@ -4275,7 +5072,7 @@
                 <w:sz w:val="20"/>
                 <w:szCs w:val="20"/>
               </w:rPr>
-              <w:t>Mostly ALL</w:t>
+              <w:t>ALL</w:t>
             </w:r>
           </w:p>
         </w:tc>
@@ -4422,7 +5219,7 @@
                 <w:sz w:val="20"/>
                 <w:szCs w:val="20"/>
               </w:rPr>
-              <w:t>Assume ALL until told otherwise</w:t>
+              <w:t>ALL</w:t>
             </w:r>
           </w:p>
         </w:tc>
@@ -4554,7 +5351,7 @@
                 <w:sz w:val="20"/>
                 <w:szCs w:val="20"/>
               </w:rPr>
-              <w:t>CAITY</w:t>
+              <w:t>Caity</w:t>
             </w:r>
           </w:p>
         </w:tc>
@@ -4686,17 +5483,8 @@
                 <w:sz w:val="18"/>
                 <w:szCs w:val="18"/>
               </w:rPr>
-              <w:t xml:space="preserve">CHOREO: [Anything that still needs to be choreographed] and/or a </w:t>
-            </w:r>
-            <w:proofErr w:type="spellStart"/>
-            <w:r>
-              <w:rPr>
-                <w:sz w:val="18"/>
-                <w:szCs w:val="18"/>
-              </w:rPr>
-              <w:t>Choreo</w:t>
-            </w:r>
-            <w:proofErr w:type="spellEnd"/>
+              <w:t>Anything that still needs to be choreographed</w:t>
+            </w:r>
             <w:r>
               <w:rPr>
                 <w:sz w:val="18"/>
@@ -4704,15 +5492,34 @@
               </w:rPr>
               <w:t xml:space="preserve"> </w:t>
             </w:r>
-            <w:proofErr w:type="gramStart"/>
-            <w:r>
-              <w:rPr>
-                <w:sz w:val="18"/>
-                <w:szCs w:val="18"/>
-              </w:rPr>
-              <w:t>Review day</w:t>
-            </w:r>
-            <w:proofErr w:type="gramEnd"/>
+            <w:r>
+              <w:rPr>
+                <w:sz w:val="18"/>
+                <w:szCs w:val="18"/>
+              </w:rPr>
+              <w:t xml:space="preserve">and/or </w:t>
+            </w:r>
+            <w:r>
+              <w:rPr>
+                <w:sz w:val="18"/>
+                <w:szCs w:val="18"/>
+              </w:rPr>
+              <w:t xml:space="preserve">Review </w:t>
+            </w:r>
+            <w:r>
+              <w:rPr>
+                <w:sz w:val="18"/>
+                <w:szCs w:val="18"/>
+              </w:rPr>
+              <w:t>D</w:t>
+            </w:r>
+            <w:r>
+              <w:rPr>
+                <w:sz w:val="18"/>
+                <w:szCs w:val="18"/>
+              </w:rPr>
+              <w:t>ay</w:t>
+            </w:r>
           </w:p>
         </w:tc>
         <w:tc>
@@ -4733,7 +5540,7 @@
                 <w:sz w:val="20"/>
                 <w:szCs w:val="20"/>
               </w:rPr>
-              <w:t>CAITY</w:t>
+              <w:t>Caity</w:t>
             </w:r>
           </w:p>
         </w:tc>
@@ -5032,7 +5839,21 @@
                 <w:sz w:val="20"/>
                 <w:szCs w:val="20"/>
               </w:rPr>
-              <w:t xml:space="preserve">CHOREO </w:t>
+              <w:t>C</w:t>
+            </w:r>
+            <w:r>
+              <w:rPr>
+                <w:sz w:val="20"/>
+                <w:szCs w:val="20"/>
+              </w:rPr>
+              <w:t>horeography</w:t>
+            </w:r>
+            <w:r>
+              <w:rPr>
+                <w:sz w:val="20"/>
+                <w:szCs w:val="20"/>
+              </w:rPr>
+              <w:t xml:space="preserve"> </w:t>
             </w:r>
             <w:r>
               <w:rPr>
@@ -5091,7 +5912,30 @@
                 <w:sz w:val="20"/>
                 <w:szCs w:val="20"/>
               </w:rPr>
-              <w:t>CAITY</w:t>
+              <w:t>Caity</w:t>
+            </w:r>
+          </w:p>
+          <w:p>
+            <w:pPr>
+              <w:rPr>
+                <w:sz w:val="20"/>
+                <w:szCs w:val="20"/>
+              </w:rPr>
+            </w:pPr>
+          </w:p>
+          <w:p>
+            <w:pPr>
+              <w:rPr>
+                <w:sz w:val="20"/>
+                <w:szCs w:val="20"/>
+              </w:rPr>
+            </w:pPr>
+            <w:r>
+              <w:rPr>
+                <w:sz w:val="20"/>
+                <w:szCs w:val="20"/>
+              </w:rPr>
+              <w:t>Florrie</w:t>
             </w:r>
           </w:p>
         </w:tc>
@@ -5583,7 +6427,7 @@
                 <w:sz w:val="20"/>
                 <w:szCs w:val="20"/>
               </w:rPr>
-              <w:t>CAITY</w:t>
+              <w:t>Caity</w:t>
             </w:r>
           </w:p>
         </w:tc>
@@ -5732,13 +6576,6 @@
                 <w:szCs w:val="20"/>
               </w:rPr>
             </w:pPr>
-            <w:r>
-              <w:rPr>
-                <w:sz w:val="20"/>
-                <w:szCs w:val="20"/>
-              </w:rPr>
-              <w:t>CAITY</w:t>
-            </w:r>
           </w:p>
         </w:tc>
         <w:tc>
@@ -5957,6 +6794,7 @@
         <w:tc>
           <w:tcPr>
             <w:tcW w:w="1435" w:type="dxa"/>
+            <w:shd w:val="clear" w:color="auto" w:fill="DAE9F7" w:themeFill="text2" w:themeFillTint="1A"/>
             <w:noWrap/>
           </w:tcPr>
           <w:p>
@@ -5985,6 +6823,7 @@
         <w:tc>
           <w:tcPr>
             <w:tcW w:w="933" w:type="dxa"/>
+            <w:shd w:val="clear" w:color="auto" w:fill="DAE9F7" w:themeFill="text2" w:themeFillTint="1A"/>
             <w:noWrap/>
           </w:tcPr>
           <w:p>
@@ -5999,6 +6838,7 @@
         <w:tc>
           <w:tcPr>
             <w:tcW w:w="2847" w:type="dxa"/>
+            <w:shd w:val="clear" w:color="auto" w:fill="DAE9F7" w:themeFill="text2" w:themeFillTint="1A"/>
             <w:noWrap/>
           </w:tcPr>
           <w:p>
@@ -6013,6 +6853,7 @@
         <w:tc>
           <w:tcPr>
             <w:tcW w:w="900" w:type="dxa"/>
+            <w:shd w:val="clear" w:color="auto" w:fill="DAE9F7" w:themeFill="text2" w:themeFillTint="1A"/>
             <w:noWrap/>
           </w:tcPr>
           <w:p>
@@ -6027,6 +6868,7 @@
         <w:tc>
           <w:tcPr>
             <w:tcW w:w="1980" w:type="dxa"/>
+            <w:shd w:val="clear" w:color="auto" w:fill="DAE9F7" w:themeFill="text2" w:themeFillTint="1A"/>
             <w:noWrap/>
           </w:tcPr>
           <w:p>
@@ -6041,6 +6883,7 @@
         <w:tc>
           <w:tcPr>
             <w:tcW w:w="810" w:type="dxa"/>
+            <w:shd w:val="clear" w:color="auto" w:fill="DAE9F7" w:themeFill="text2" w:themeFillTint="1A"/>
             <w:noWrap/>
           </w:tcPr>
           <w:p>
@@ -6056,6 +6899,7 @@
         <w:tc>
           <w:tcPr>
             <w:tcW w:w="1170" w:type="dxa"/>
+            <w:shd w:val="clear" w:color="auto" w:fill="DAE9F7" w:themeFill="text2" w:themeFillTint="1A"/>
             <w:noWrap/>
           </w:tcPr>
           <w:p>
@@ -6160,13 +7004,6 @@
                 <w:szCs w:val="20"/>
               </w:rPr>
             </w:pPr>
-            <w:r>
-              <w:rPr>
-                <w:sz w:val="20"/>
-                <w:szCs w:val="20"/>
-              </w:rPr>
-              <w:t>CAITY</w:t>
-            </w:r>
           </w:p>
         </w:tc>
         <w:tc>
@@ -6259,7 +7096,6 @@
                 <w:sz w:val="20"/>
                 <w:szCs w:val="20"/>
               </w:rPr>
-              <w:lastRenderedPageBreak/>
               <w:t>Sun. 4/5</w:t>
             </w:r>
           </w:p>
@@ -6724,6 +7560,7 @@
                 <w:sz w:val="20"/>
                 <w:szCs w:val="20"/>
               </w:rPr>
+              <w:lastRenderedPageBreak/>
               <w:t>Sat. 4/11</w:t>
             </w:r>
           </w:p>
@@ -8630,6 +9467,431 @@
     </w:sectPr>
   </w:body>
 </w:document>
+</file>
+
+<file path=word/numbering.xml><?xml version="1.0" encoding="utf-8"?>
+<w:numbering xmlns:wpc="http://schemas.microsoft.com/office/word/2010/wordprocessingCanvas" xmlns:cx="http://schemas.microsoft.com/office/drawing/2014/chartex" xmlns:cx1="http://schemas.microsoft.com/office/drawing/2015/9/8/chartex" xmlns:cx2="http://schemas.microsoft.com/office/drawing/2015/10/21/chartex" xmlns:cx3="http://schemas.microsoft.com/office/drawing/2016/5/9/chartex" xmlns:cx4="http://schemas.microsoft.com/office/drawing/2016/5/10/chartex" xmlns:cx5="http://schemas.microsoft.com/office/drawing/2016/5/11/chartex" xmlns:cx6="http://schemas.microsoft.com/office/drawing/2016/5/12/chartex" xmlns:cx7="http://schemas.microsoft.com/office/drawing/2016/5/13/chartex" xmlns:cx8="http://schemas.microsoft.com/office/drawing/2016/5/14/chartex" xmlns:mc="http://schemas.openxmlformats.org/markup-compatibility/2006" xmlns:aink="http://schemas.microsoft.com/office/drawing/2016/ink" xmlns:am3d="http://schemas.microsoft.com/office/drawing/2017/model3d" xmlns:o="urn:schemas-microsoft-com:office:office" xmlns:oel="http://schemas.microsoft.com/office/2019/extlst" xmlns:r="http://schemas.openxmlformats.org/officeDocument/2006/relationships" xmlns:m="http://schemas.openxmlformats.org/officeDocument/2006/math" xmlns:v="urn:schemas-microsoft-com:vml" xmlns:wp14="http://schemas.microsoft.com/office/word/2010/wordprocessingDrawing" xmlns:wp="http://schemas.openxmlformats.org/drawingml/2006/wordprocessingDrawing" xmlns:w10="urn:schemas-microsoft-com:office:word" xmlns:w="http://schemas.openxmlformats.org/wordprocessingml/2006/main" xmlns:w14="http://schemas.microsoft.com/office/word/2010/wordml" xmlns:w15="http://schemas.microsoft.com/office/word/2012/wordml" xmlns:w16cex="http://schemas.microsoft.com/office/word/2018/wordml/cex" xmlns:w16cid="http://schemas.microsoft.com/office/word/2016/wordml/cid" xmlns:w16="http://schemas.microsoft.com/office/word/2018/wordml" xmlns:w16du="http://schemas.microsoft.com/office/word/2023/wordml/word16du" xmlns:w16sdtdh="http://schemas.microsoft.com/office/word/2020/wordml/sdtdatahash" xmlns:w16sdtfl="http://schemas.microsoft.com/office/word/2024/wordml/sdtformatlock" xmlns:w16se="http://schemas.microsoft.com/office/word/2015/wordml/symex" xmlns:wpg="http://schemas.microsoft.com/office/word/2010/wordprocessingGroup" xmlns:wpi="http://schemas.microsoft.com/office/word/2010/wordprocessingInk" xmlns:wne="http://schemas.microsoft.com/office/word/2006/wordml" xmlns:wps="http://schemas.microsoft.com/office/word/2010/wordprocessingShape" mc:Ignorable="w14 w15 w16se w16cid w16 w16cex w16sdtdh w16sdtfl w16du wp14">
+  <w:abstractNum w:abstractNumId="0" w15:restartNumberingAfterBreak="0">
+    <w:nsid w:val="07F564D1"/>
+    <w:multiLevelType w:val="multilevel"/>
+    <w:tmpl w:val="D928976E"/>
+    <w:lvl w:ilvl="0">
+      <w:start w:val="1"/>
+      <w:numFmt w:val="bullet"/>
+      <w:lvlText w:val=""/>
+      <w:lvlJc w:val="left"/>
+      <w:pPr>
+        <w:tabs>
+          <w:tab w:val="num" w:pos="720"/>
+        </w:tabs>
+        <w:ind w:left="720" w:hanging="360"/>
+      </w:pPr>
+      <w:rPr>
+        <w:rFonts w:ascii="Symbol" w:hAnsi="Symbol" w:hint="default"/>
+        <w:sz w:val="20"/>
+      </w:rPr>
+    </w:lvl>
+    <w:lvl w:ilvl="1">
+      <w:start w:val="1"/>
+      <w:numFmt w:val="bullet"/>
+      <w:lvlText w:val="o"/>
+      <w:lvlJc w:val="left"/>
+      <w:pPr>
+        <w:tabs>
+          <w:tab w:val="num" w:pos="1440"/>
+        </w:tabs>
+        <w:ind w:left="1440" w:hanging="360"/>
+      </w:pPr>
+      <w:rPr>
+        <w:rFonts w:ascii="Courier New" w:hAnsi="Courier New" w:hint="default"/>
+        <w:sz w:val="20"/>
+      </w:rPr>
+    </w:lvl>
+    <w:lvl w:ilvl="2" w:tentative="1">
+      <w:start w:val="1"/>
+      <w:numFmt w:val="bullet"/>
+      <w:lvlText w:val=""/>
+      <w:lvlJc w:val="left"/>
+      <w:pPr>
+        <w:tabs>
+          <w:tab w:val="num" w:pos="2160"/>
+        </w:tabs>
+        <w:ind w:left="2160" w:hanging="360"/>
+      </w:pPr>
+      <w:rPr>
+        <w:rFonts w:ascii="Wingdings" w:hAnsi="Wingdings" w:hint="default"/>
+        <w:sz w:val="20"/>
+      </w:rPr>
+    </w:lvl>
+    <w:lvl w:ilvl="3" w:tentative="1">
+      <w:start w:val="1"/>
+      <w:numFmt w:val="bullet"/>
+      <w:lvlText w:val=""/>
+      <w:lvlJc w:val="left"/>
+      <w:pPr>
+        <w:tabs>
+          <w:tab w:val="num" w:pos="2880"/>
+        </w:tabs>
+        <w:ind w:left="2880" w:hanging="360"/>
+      </w:pPr>
+      <w:rPr>
+        <w:rFonts w:ascii="Wingdings" w:hAnsi="Wingdings" w:hint="default"/>
+        <w:sz w:val="20"/>
+      </w:rPr>
+    </w:lvl>
+    <w:lvl w:ilvl="4" w:tentative="1">
+      <w:start w:val="1"/>
+      <w:numFmt w:val="bullet"/>
+      <w:lvlText w:val=""/>
+      <w:lvlJc w:val="left"/>
+      <w:pPr>
+        <w:tabs>
+          <w:tab w:val="num" w:pos="3600"/>
+        </w:tabs>
+        <w:ind w:left="3600" w:hanging="360"/>
+      </w:pPr>
+      <w:rPr>
+        <w:rFonts w:ascii="Wingdings" w:hAnsi="Wingdings" w:hint="default"/>
+        <w:sz w:val="20"/>
+      </w:rPr>
+    </w:lvl>
+    <w:lvl w:ilvl="5" w:tentative="1">
+      <w:start w:val="1"/>
+      <w:numFmt w:val="bullet"/>
+      <w:lvlText w:val=""/>
+      <w:lvlJc w:val="left"/>
+      <w:pPr>
+        <w:tabs>
+          <w:tab w:val="num" w:pos="4320"/>
+        </w:tabs>
+        <w:ind w:left="4320" w:hanging="360"/>
+      </w:pPr>
+      <w:rPr>
+        <w:rFonts w:ascii="Wingdings" w:hAnsi="Wingdings" w:hint="default"/>
+        <w:sz w:val="20"/>
+      </w:rPr>
+    </w:lvl>
+    <w:lvl w:ilvl="6" w:tentative="1">
+      <w:start w:val="1"/>
+      <w:numFmt w:val="bullet"/>
+      <w:lvlText w:val=""/>
+      <w:lvlJc w:val="left"/>
+      <w:pPr>
+        <w:tabs>
+          <w:tab w:val="num" w:pos="5040"/>
+        </w:tabs>
+        <w:ind w:left="5040" w:hanging="360"/>
+      </w:pPr>
+      <w:rPr>
+        <w:rFonts w:ascii="Wingdings" w:hAnsi="Wingdings" w:hint="default"/>
+        <w:sz w:val="20"/>
+      </w:rPr>
+    </w:lvl>
+    <w:lvl w:ilvl="7" w:tentative="1">
+      <w:start w:val="1"/>
+      <w:numFmt w:val="bullet"/>
+      <w:lvlText w:val=""/>
+      <w:lvlJc w:val="left"/>
+      <w:pPr>
+        <w:tabs>
+          <w:tab w:val="num" w:pos="5760"/>
+        </w:tabs>
+        <w:ind w:left="5760" w:hanging="360"/>
+      </w:pPr>
+      <w:rPr>
+        <w:rFonts w:ascii="Wingdings" w:hAnsi="Wingdings" w:hint="default"/>
+        <w:sz w:val="20"/>
+      </w:rPr>
+    </w:lvl>
+    <w:lvl w:ilvl="8" w:tentative="1">
+      <w:start w:val="1"/>
+      <w:numFmt w:val="bullet"/>
+      <w:lvlText w:val=""/>
+      <w:lvlJc w:val="left"/>
+      <w:pPr>
+        <w:tabs>
+          <w:tab w:val="num" w:pos="6480"/>
+        </w:tabs>
+        <w:ind w:left="6480" w:hanging="360"/>
+      </w:pPr>
+      <w:rPr>
+        <w:rFonts w:ascii="Wingdings" w:hAnsi="Wingdings" w:hint="default"/>
+        <w:sz w:val="20"/>
+      </w:rPr>
+    </w:lvl>
+  </w:abstractNum>
+  <w:abstractNum w:abstractNumId="1" w15:restartNumberingAfterBreak="0">
+    <w:nsid w:val="120A3E9F"/>
+    <w:multiLevelType w:val="multilevel"/>
+    <w:tmpl w:val="52085BB0"/>
+    <w:lvl w:ilvl="0">
+      <w:start w:val="1"/>
+      <w:numFmt w:val="bullet"/>
+      <w:lvlText w:val=""/>
+      <w:lvlJc w:val="left"/>
+      <w:pPr>
+        <w:tabs>
+          <w:tab w:val="num" w:pos="720"/>
+        </w:tabs>
+        <w:ind w:left="720" w:hanging="360"/>
+      </w:pPr>
+      <w:rPr>
+        <w:rFonts w:ascii="Symbol" w:hAnsi="Symbol" w:hint="default"/>
+        <w:sz w:val="20"/>
+      </w:rPr>
+    </w:lvl>
+    <w:lvl w:ilvl="1" w:tentative="1">
+      <w:start w:val="1"/>
+      <w:numFmt w:val="bullet"/>
+      <w:lvlText w:val=""/>
+      <w:lvlJc w:val="left"/>
+      <w:pPr>
+        <w:tabs>
+          <w:tab w:val="num" w:pos="1440"/>
+        </w:tabs>
+        <w:ind w:left="1440" w:hanging="360"/>
+      </w:pPr>
+      <w:rPr>
+        <w:rFonts w:ascii="Symbol" w:hAnsi="Symbol" w:hint="default"/>
+        <w:sz w:val="20"/>
+      </w:rPr>
+    </w:lvl>
+    <w:lvl w:ilvl="2" w:tentative="1">
+      <w:start w:val="1"/>
+      <w:numFmt w:val="bullet"/>
+      <w:lvlText w:val=""/>
+      <w:lvlJc w:val="left"/>
+      <w:pPr>
+        <w:tabs>
+          <w:tab w:val="num" w:pos="2160"/>
+        </w:tabs>
+        <w:ind w:left="2160" w:hanging="360"/>
+      </w:pPr>
+      <w:rPr>
+        <w:rFonts w:ascii="Symbol" w:hAnsi="Symbol" w:hint="default"/>
+        <w:sz w:val="20"/>
+      </w:rPr>
+    </w:lvl>
+    <w:lvl w:ilvl="3" w:tentative="1">
+      <w:start w:val="1"/>
+      <w:numFmt w:val="bullet"/>
+      <w:lvlText w:val=""/>
+      <w:lvlJc w:val="left"/>
+      <w:pPr>
+        <w:tabs>
+          <w:tab w:val="num" w:pos="2880"/>
+        </w:tabs>
+        <w:ind w:left="2880" w:hanging="360"/>
+      </w:pPr>
+      <w:rPr>
+        <w:rFonts w:ascii="Symbol" w:hAnsi="Symbol" w:hint="default"/>
+        <w:sz w:val="20"/>
+      </w:rPr>
+    </w:lvl>
+    <w:lvl w:ilvl="4" w:tentative="1">
+      <w:start w:val="1"/>
+      <w:numFmt w:val="bullet"/>
+      <w:lvlText w:val=""/>
+      <w:lvlJc w:val="left"/>
+      <w:pPr>
+        <w:tabs>
+          <w:tab w:val="num" w:pos="3600"/>
+        </w:tabs>
+        <w:ind w:left="3600" w:hanging="360"/>
+      </w:pPr>
+      <w:rPr>
+        <w:rFonts w:ascii="Symbol" w:hAnsi="Symbol" w:hint="default"/>
+        <w:sz w:val="20"/>
+      </w:rPr>
+    </w:lvl>
+    <w:lvl w:ilvl="5" w:tentative="1">
+      <w:start w:val="1"/>
+      <w:numFmt w:val="bullet"/>
+      <w:lvlText w:val=""/>
+      <w:lvlJc w:val="left"/>
+      <w:pPr>
+        <w:tabs>
+          <w:tab w:val="num" w:pos="4320"/>
+        </w:tabs>
+        <w:ind w:left="4320" w:hanging="360"/>
+      </w:pPr>
+      <w:rPr>
+        <w:rFonts w:ascii="Symbol" w:hAnsi="Symbol" w:hint="default"/>
+        <w:sz w:val="20"/>
+      </w:rPr>
+    </w:lvl>
+    <w:lvl w:ilvl="6" w:tentative="1">
+      <w:start w:val="1"/>
+      <w:numFmt w:val="bullet"/>
+      <w:lvlText w:val=""/>
+      <w:lvlJc w:val="left"/>
+      <w:pPr>
+        <w:tabs>
+          <w:tab w:val="num" w:pos="5040"/>
+        </w:tabs>
+        <w:ind w:left="5040" w:hanging="360"/>
+      </w:pPr>
+      <w:rPr>
+        <w:rFonts w:ascii="Symbol" w:hAnsi="Symbol" w:hint="default"/>
+        <w:sz w:val="20"/>
+      </w:rPr>
+    </w:lvl>
+    <w:lvl w:ilvl="7" w:tentative="1">
+      <w:start w:val="1"/>
+      <w:numFmt w:val="bullet"/>
+      <w:lvlText w:val=""/>
+      <w:lvlJc w:val="left"/>
+      <w:pPr>
+        <w:tabs>
+          <w:tab w:val="num" w:pos="5760"/>
+        </w:tabs>
+        <w:ind w:left="5760" w:hanging="360"/>
+      </w:pPr>
+      <w:rPr>
+        <w:rFonts w:ascii="Symbol" w:hAnsi="Symbol" w:hint="default"/>
+        <w:sz w:val="20"/>
+      </w:rPr>
+    </w:lvl>
+    <w:lvl w:ilvl="8" w:tentative="1">
+      <w:start w:val="1"/>
+      <w:numFmt w:val="bullet"/>
+      <w:lvlText w:val=""/>
+      <w:lvlJc w:val="left"/>
+      <w:pPr>
+        <w:tabs>
+          <w:tab w:val="num" w:pos="6480"/>
+        </w:tabs>
+        <w:ind w:left="6480" w:hanging="360"/>
+      </w:pPr>
+      <w:rPr>
+        <w:rFonts w:ascii="Symbol" w:hAnsi="Symbol" w:hint="default"/>
+        <w:sz w:val="20"/>
+      </w:rPr>
+    </w:lvl>
+  </w:abstractNum>
+  <w:abstractNum w:abstractNumId="2" w15:restartNumberingAfterBreak="0">
+    <w:nsid w:val="6BAD0894"/>
+    <w:multiLevelType w:val="hybridMultilevel"/>
+    <w:tmpl w:val="06DA3462"/>
+    <w:lvl w:ilvl="0" w:tplc="B3A40B54">
+      <w:start w:val="1"/>
+      <w:numFmt w:val="bullet"/>
+      <w:lvlText w:val="-"/>
+      <w:lvlJc w:val="left"/>
+      <w:pPr>
+        <w:ind w:left="400" w:hanging="360"/>
+      </w:pPr>
+      <w:rPr>
+        <w:rFonts w:ascii="Aptos" w:eastAsiaTheme="minorHAnsi" w:hAnsi="Aptos" w:cstheme="minorBidi" w:hint="default"/>
+      </w:rPr>
+    </w:lvl>
+    <w:lvl w:ilvl="1" w:tplc="04090003" w:tentative="1">
+      <w:start w:val="1"/>
+      <w:numFmt w:val="bullet"/>
+      <w:lvlText w:val="o"/>
+      <w:lvlJc w:val="left"/>
+      <w:pPr>
+        <w:ind w:left="1120" w:hanging="360"/>
+      </w:pPr>
+      <w:rPr>
+        <w:rFonts w:ascii="Courier New" w:hAnsi="Courier New" w:cs="Courier New" w:hint="default"/>
+      </w:rPr>
+    </w:lvl>
+    <w:lvl w:ilvl="2" w:tplc="04090005" w:tentative="1">
+      <w:start w:val="1"/>
+      <w:numFmt w:val="bullet"/>
+      <w:lvlText w:val=""/>
+      <w:lvlJc w:val="left"/>
+      <w:pPr>
+        <w:ind w:left="1840" w:hanging="360"/>
+      </w:pPr>
+      <w:rPr>
+        <w:rFonts w:ascii="Wingdings" w:hAnsi="Wingdings" w:hint="default"/>
+      </w:rPr>
+    </w:lvl>
+    <w:lvl w:ilvl="3" w:tplc="04090001" w:tentative="1">
+      <w:start w:val="1"/>
+      <w:numFmt w:val="bullet"/>
+      <w:lvlText w:val=""/>
+      <w:lvlJc w:val="left"/>
+      <w:pPr>
+        <w:ind w:left="2560" w:hanging="360"/>
+      </w:pPr>
+      <w:rPr>
+        <w:rFonts w:ascii="Symbol" w:hAnsi="Symbol" w:hint="default"/>
+      </w:rPr>
+    </w:lvl>
+    <w:lvl w:ilvl="4" w:tplc="04090003" w:tentative="1">
+      <w:start w:val="1"/>
+      <w:numFmt w:val="bullet"/>
+      <w:lvlText w:val="o"/>
+      <w:lvlJc w:val="left"/>
+      <w:pPr>
+        <w:ind w:left="3280" w:hanging="360"/>
+      </w:pPr>
+      <w:rPr>
+        <w:rFonts w:ascii="Courier New" w:hAnsi="Courier New" w:cs="Courier New" w:hint="default"/>
+      </w:rPr>
+    </w:lvl>
+    <w:lvl w:ilvl="5" w:tplc="04090005" w:tentative="1">
+      <w:start w:val="1"/>
+      <w:numFmt w:val="bullet"/>
+      <w:lvlText w:val=""/>
+      <w:lvlJc w:val="left"/>
+      <w:pPr>
+        <w:ind w:left="4000" w:hanging="360"/>
+      </w:pPr>
+      <w:rPr>
+        <w:rFonts w:ascii="Wingdings" w:hAnsi="Wingdings" w:hint="default"/>
+      </w:rPr>
+    </w:lvl>
+    <w:lvl w:ilvl="6" w:tplc="04090001" w:tentative="1">
+      <w:start w:val="1"/>
+      <w:numFmt w:val="bullet"/>
+      <w:lvlText w:val=""/>
+      <w:lvlJc w:val="left"/>
+      <w:pPr>
+        <w:ind w:left="4720" w:hanging="360"/>
+      </w:pPr>
+      <w:rPr>
+        <w:rFonts w:ascii="Symbol" w:hAnsi="Symbol" w:hint="default"/>
+      </w:rPr>
+    </w:lvl>
+    <w:lvl w:ilvl="7" w:tplc="04090003" w:tentative="1">
+      <w:start w:val="1"/>
+      <w:numFmt w:val="bullet"/>
+      <w:lvlText w:val="o"/>
+      <w:lvlJc w:val="left"/>
+      <w:pPr>
+        <w:ind w:left="5440" w:hanging="360"/>
+      </w:pPr>
+      <w:rPr>
+        <w:rFonts w:ascii="Courier New" w:hAnsi="Courier New" w:cs="Courier New" w:hint="default"/>
+      </w:rPr>
+    </w:lvl>
+    <w:lvl w:ilvl="8" w:tplc="04090005" w:tentative="1">
+      <w:start w:val="1"/>
+      <w:numFmt w:val="bullet"/>
+      <w:lvlText w:val=""/>
+      <w:lvlJc w:val="left"/>
+      <w:pPr>
+        <w:ind w:left="6160" w:hanging="360"/>
+      </w:pPr>
+      <w:rPr>
+        <w:rFonts w:ascii="Wingdings" w:hAnsi="Wingdings" w:hint="default"/>
+      </w:rPr>
+    </w:lvl>
+  </w:abstractNum>
+  <w:num w:numId="1" w16cid:durableId="1980183074">
+    <w:abstractNumId w:val="0"/>
+  </w:num>
+  <w:num w:numId="2" w16cid:durableId="1037393754">
+    <w:abstractNumId w:val="2"/>
+  </w:num>
+  <w:num w:numId="3" w16cid:durableId="1703820990">
+    <w:abstractNumId w:val="1"/>
+  </w:num>
+</w:numbering>
 </file>
 
 <file path=word/styles.xml><?xml version="1.0" encoding="utf-8"?>
@@ -9032,7 +10294,15 @@
   <w:style w:type="paragraph" w:default="1" w:styleId="Normal">
     <w:name w:val="Normal"/>
     <w:qFormat/>
-    <w:rsid w:val="004A0759"/>
+    <w:rsid w:val="00CE7E3A"/>
+    <w:pPr>
+      <w:spacing w:after="0" w:line="240" w:lineRule="auto"/>
+    </w:pPr>
+    <w:rPr>
+      <w:rFonts w:ascii="Times New Roman" w:eastAsia="Times New Roman" w:hAnsi="Times New Roman" w:cs="Times New Roman"/>
+      <w:kern w:val="0"/>
+      <w14:ligatures w14:val="none"/>
+    </w:rPr>
   </w:style>
   <w:style w:type="paragraph" w:styleId="Heading1">
     <w:name w:val="heading 1"/>
@@ -9158,7 +10428,7 @@
     <w:pPr>
       <w:keepNext/>
       <w:keepLines/>
-      <w:spacing w:before="40" w:after="0"/>
+      <w:spacing w:before="40"/>
       <w:outlineLvl w:val="5"/>
     </w:pPr>
     <w:rPr>
@@ -9181,7 +10451,7 @@
     <w:pPr>
       <w:keepNext/>
       <w:keepLines/>
-      <w:spacing w:before="40" w:after="0"/>
+      <w:spacing w:before="40"/>
       <w:outlineLvl w:val="6"/>
     </w:pPr>
     <w:rPr>
@@ -9202,7 +10472,6 @@
     <w:pPr>
       <w:keepNext/>
       <w:keepLines/>
-      <w:spacing w:after="0"/>
       <w:outlineLvl w:val="7"/>
     </w:pPr>
     <w:rPr>
@@ -9225,7 +10494,6 @@
     <w:pPr>
       <w:keepNext/>
       <w:keepLines/>
-      <w:spacing w:after="0"/>
       <w:outlineLvl w:val="8"/>
     </w:pPr>
     <w:rPr>
@@ -9236,7 +10504,6 @@
   <w:style w:type="character" w:default="1" w:styleId="DefaultParagraphFont">
     <w:name w:val="Default Paragraph Font"/>
     <w:uiPriority w:val="1"/>
-    <w:semiHidden/>
     <w:unhideWhenUsed/>
   </w:style>
   <w:style w:type="table" w:default="1" w:styleId="TableNormal">
@@ -9388,7 +10655,7 @@
     <w:qFormat/>
     <w:rsid w:val="00CD4BE8"/>
     <w:pPr>
-      <w:spacing w:after="80" w:line="240" w:lineRule="auto"/>
+      <w:spacing w:after="80"/>
       <w:contextualSpacing/>
     </w:pPr>
     <w:rPr>

</xml_diff>